<commit_message>
Change "Variables" to "Fields"
</commit_message>
<xml_diff>
--- a/Documentation/Report/database.docx
+++ b/Documentation/Report/database.docx
@@ -1209,7 +1209,23 @@
           <w:sz w:val="24"/>
           <w:szCs w:val="24"/>
         </w:rPr>
-        <w:t>Private Variables:</w:t>
+        <w:t xml:space="preserve">Private </w:t>
+      </w:r>
+      <w:r>
+        <w:rPr>
+          <w:rFonts w:ascii="Times New Roman" w:hAnsi="Times New Roman" w:cs="Times New Roman"/>
+          <w:sz w:val="24"/>
+          <w:szCs w:val="24"/>
+        </w:rPr>
+        <w:t>Fields</w:t>
+      </w:r>
+      <w:r>
+        <w:rPr>
+          <w:rFonts w:ascii="Times New Roman" w:hAnsi="Times New Roman" w:cs="Times New Roman"/>
+          <w:sz w:val="24"/>
+          <w:szCs w:val="24"/>
+        </w:rPr>
+        <w:t>:</w:t>
       </w:r>
     </w:p>
     <w:p>
@@ -1609,7 +1625,23 @@
           <w:sz w:val="24"/>
           <w:szCs w:val="24"/>
         </w:rPr>
-        <w:t>Public Variables:</w:t>
+        <w:t xml:space="preserve">Public </w:t>
+      </w:r>
+      <w:r>
+        <w:rPr>
+          <w:rFonts w:ascii="Times New Roman" w:hAnsi="Times New Roman" w:cs="Times New Roman"/>
+          <w:sz w:val="24"/>
+          <w:szCs w:val="24"/>
+        </w:rPr>
+        <w:t>Fields</w:t>
+      </w:r>
+      <w:r>
+        <w:rPr>
+          <w:rFonts w:ascii="Times New Roman" w:hAnsi="Times New Roman" w:cs="Times New Roman"/>
+          <w:sz w:val="24"/>
+          <w:szCs w:val="24"/>
+        </w:rPr>
+        <w:t>:</w:t>
       </w:r>
     </w:p>
     <w:tbl>
@@ -2369,6 +2401,7 @@
               <w:t>&lt;</w:t>
             </w:r>
             <w:proofErr w:type="spellStart"/>
+            <w:proofErr w:type="gramStart"/>
             <w:r>
               <w:rPr>
                 <w:rFonts w:ascii="Times New Roman" w:eastAsia="宋体" w:hAnsi="Times New Roman" w:cs="Times New Roman"/>
@@ -2390,6 +2423,7 @@
               <w:t>::</w:t>
             </w:r>
             <w:proofErr w:type="spellStart"/>
+            <w:proofErr w:type="gramEnd"/>
             <w:r>
               <w:rPr>
                 <w:rFonts w:ascii="Times New Roman" w:eastAsia="宋体" w:hAnsi="Times New Roman" w:cs="Times New Roman"/>
@@ -2539,6 +2573,7 @@
               </w:rPr>
             </w:pPr>
             <w:proofErr w:type="spellStart"/>
+            <w:proofErr w:type="gramStart"/>
             <w:r>
               <w:rPr>
                 <w:rFonts w:ascii="Times New Roman" w:eastAsia="宋体" w:hAnsi="Times New Roman" w:cs="Times New Roman"/>
@@ -2560,6 +2595,7 @@
               <w:t>::</w:t>
             </w:r>
             <w:proofErr w:type="spellStart"/>
+            <w:proofErr w:type="gramEnd"/>
             <w:r>
               <w:rPr>
                 <w:rFonts w:ascii="Times New Roman" w:eastAsia="宋体" w:hAnsi="Times New Roman" w:cs="Times New Roman"/>
@@ -2989,13 +3025,29 @@
           <w:color w:val="00677C"/>
         </w:rPr>
         <w:tab/>
+      </w:r>
+      <w:proofErr w:type="gramStart"/>
+      <w:r>
+        <w:rPr>
+          <w:rFonts w:ascii="Times New Roman" w:hAnsi="Times New Roman" w:cs="Times New Roman"/>
+          <w:b/>
+          <w:bCs/>
+          <w:color w:val="00677C"/>
+        </w:rPr>
         <w:t>Database</w:t>
       </w:r>
       <w:r>
         <w:rPr>
           <w:rFonts w:ascii="Times New Roman" w:hAnsi="Times New Roman" w:cs="Times New Roman"/>
         </w:rPr>
-        <w:t>()</w:t>
+        <w:t>(</w:t>
+      </w:r>
+      <w:proofErr w:type="gramEnd"/>
+      <w:r>
+        <w:rPr>
+          <w:rFonts w:ascii="Times New Roman" w:hAnsi="Times New Roman" w:cs="Times New Roman"/>
+        </w:rPr>
+        <w:t>)</w:t>
       </w:r>
       <w:r>
         <w:rPr>
@@ -3160,6 +3212,7 @@
         </w:rPr>
         <w:t>~</w:t>
       </w:r>
+      <w:proofErr w:type="gramStart"/>
       <w:r>
         <w:rPr>
           <w:rFonts w:ascii="Times New Roman" w:eastAsia="宋体" w:hAnsi="Times New Roman" w:cs="Times New Roman"/>
@@ -3181,7 +3234,17 @@
           <w:sz w:val="24"/>
           <w:szCs w:val="24"/>
         </w:rPr>
-        <w:t>()</w:t>
+        <w:t>(</w:t>
+      </w:r>
+      <w:proofErr w:type="gramEnd"/>
+      <w:r>
+        <w:rPr>
+          <w:rFonts w:ascii="Times New Roman" w:eastAsia="宋体" w:hAnsi="Times New Roman" w:cs="Times New Roman"/>
+          <w:kern w:val="0"/>
+          <w:sz w:val="24"/>
+          <w:szCs w:val="24"/>
+        </w:rPr>
+        <w:t>)</w:t>
       </w:r>
       <w:r>
         <w:rPr>
@@ -3521,7 +3584,20 @@
           <w:sz w:val="24"/>
           <w:szCs w:val="24"/>
         </w:rPr>
-        <w:t>Get_HistoryNew</w:t>
+        <w:t>Get_</w:t>
+      </w:r>
+      <w:proofErr w:type="gramStart"/>
+      <w:r>
+        <w:rPr>
+          <w:rFonts w:ascii="Times New Roman" w:eastAsia="宋体" w:hAnsi="Times New Roman" w:cs="Times New Roman"/>
+          <w:b/>
+          <w:bCs/>
+          <w:color w:val="00677C"/>
+          <w:kern w:val="0"/>
+          <w:sz w:val="24"/>
+          <w:szCs w:val="24"/>
+        </w:rPr>
+        <w:t>HistoryNew</w:t>
       </w:r>
       <w:proofErr w:type="spellEnd"/>
       <w:r>
@@ -3533,6 +3609,7 @@
         </w:rPr>
         <w:t>(</w:t>
       </w:r>
+      <w:proofErr w:type="gramEnd"/>
       <w:r>
         <w:rPr>
           <w:rFonts w:ascii="Times New Roman" w:eastAsia="宋体" w:hAnsi="Times New Roman" w:cs="Times New Roman"/>
@@ -4015,6 +4092,7 @@
         <w:t xml:space="preserve"> </w:t>
       </w:r>
       <w:proofErr w:type="spellStart"/>
+      <w:proofErr w:type="gramStart"/>
       <w:r>
         <w:rPr>
           <w:rFonts w:ascii="Times New Roman" w:eastAsia="宋体" w:hAnsi="Times New Roman" w:cs="Times New Roman"/>
@@ -4035,7 +4113,17 @@
           <w:sz w:val="24"/>
           <w:szCs w:val="24"/>
         </w:rPr>
-        <w:t>()</w:t>
+        <w:t>(</w:t>
+      </w:r>
+      <w:proofErr w:type="gramEnd"/>
+      <w:r>
+        <w:rPr>
+          <w:rFonts w:ascii="Times New Roman" w:eastAsia="宋体" w:hAnsi="Times New Roman" w:cs="Times New Roman"/>
+          <w:kern w:val="0"/>
+          <w:sz w:val="24"/>
+          <w:szCs w:val="24"/>
+        </w:rPr>
+        <w:t>)</w:t>
       </w:r>
       <w:r>
         <w:rPr>
@@ -4284,6 +4372,7 @@
         </w:rPr>
         <w:t xml:space="preserve"> </w:t>
       </w:r>
+      <w:proofErr w:type="gramStart"/>
       <w:r>
         <w:rPr>
           <w:rFonts w:ascii="Times New Roman" w:eastAsia="宋体" w:hAnsi="Times New Roman" w:cs="Times New Roman"/>
@@ -4305,7 +4394,17 @@
           <w:sz w:val="24"/>
           <w:szCs w:val="24"/>
         </w:rPr>
-        <w:t>()</w:t>
+        <w:t>(</w:t>
+      </w:r>
+      <w:proofErr w:type="gramEnd"/>
+      <w:r>
+        <w:rPr>
+          <w:rFonts w:ascii="Times New Roman" w:eastAsia="宋体" w:hAnsi="Times New Roman" w:cs="Times New Roman"/>
+          <w:kern w:val="0"/>
+          <w:sz w:val="24"/>
+          <w:szCs w:val="24"/>
+        </w:rPr>
+        <w:t>)</w:t>
       </w:r>
       <w:r>
         <w:rPr>
@@ -4573,6 +4672,7 @@
       <w:r>
         <w:rPr>
           <w:rFonts w:ascii="Times New Roman" w:hAnsi="Times New Roman" w:cs="Times New Roman"/>
+          <w:noProof/>
           <w:sz w:val="24"/>
           <w:szCs w:val="24"/>
         </w:rPr>
@@ -4592,7 +4692,7 @@
                     <pic:cNvPicPr/>
                   </pic:nvPicPr>
                   <pic:blipFill>
-                    <a:blip r:embed="rId4"/>
+                    <a:blip r:embed="rId6"/>
                     <a:stretch>
                       <a:fillRect/>
                     </a:stretch>
@@ -4890,6 +4990,44 @@
     </w:sectPr>
   </w:body>
 </w:document>
+</file>
+
+<file path=word/endnotes.xml><?xml version="1.0" encoding="utf-8"?>
+<w:endnotes xmlns:wpc="http://schemas.microsoft.com/office/word/2010/wordprocessingCanvas" xmlns:cx="http://schemas.microsoft.com/office/drawing/2014/chartex" xmlns:cx1="http://schemas.microsoft.com/office/drawing/2015/9/8/chartex" xmlns:cx2="http://schemas.microsoft.com/office/drawing/2015/10/21/chartex" xmlns:cx3="http://schemas.microsoft.com/office/drawing/2016/5/9/chartex" xmlns:cx4="http://schemas.microsoft.com/office/drawing/2016/5/10/chartex" xmlns:cx5="http://schemas.microsoft.com/office/drawing/2016/5/11/chartex" xmlns:cx6="http://schemas.microsoft.com/office/drawing/2016/5/12/chartex" xmlns:cx7="http://schemas.microsoft.com/office/drawing/2016/5/13/chartex" xmlns:cx8="http://schemas.microsoft.com/office/drawing/2016/5/14/chartex" xmlns:mc="http://schemas.openxmlformats.org/markup-compatibility/2006" xmlns:aink="http://schemas.microsoft.com/office/drawing/2016/ink" xmlns:am3d="http://schemas.microsoft.com/office/drawing/2017/model3d" xmlns:o="urn:schemas-microsoft-com:office:office" xmlns:r="http://schemas.openxmlformats.org/officeDocument/2006/relationships" xmlns:m="http://schemas.openxmlformats.org/officeDocument/2006/math" xmlns:v="urn:schemas-microsoft-com:vml" xmlns:wp14="http://schemas.microsoft.com/office/word/2010/wordprocessingDrawing" xmlns:wp="http://schemas.openxmlformats.org/drawingml/2006/wordprocessingDrawing" xmlns:w10="urn:schemas-microsoft-com:office:word" xmlns:w="http://schemas.openxmlformats.org/wordprocessingml/2006/main" xmlns:w14="http://schemas.microsoft.com/office/word/2010/wordml" xmlns:w15="http://schemas.microsoft.com/office/word/2012/wordml" xmlns:w16cex="http://schemas.microsoft.com/office/word/2018/wordml/cex" xmlns:w16cid="http://schemas.microsoft.com/office/word/2016/wordml/cid" xmlns:w16="http://schemas.microsoft.com/office/word/2018/wordml" xmlns:w16sdtdh="http://schemas.microsoft.com/office/word/2020/wordml/sdtdatahash" xmlns:w16se="http://schemas.microsoft.com/office/word/2015/wordml/symex" xmlns:wpg="http://schemas.microsoft.com/office/word/2010/wordprocessingGroup" xmlns:wpi="http://schemas.microsoft.com/office/word/2010/wordprocessingInk" xmlns:wne="http://schemas.microsoft.com/office/word/2006/wordml" xmlns:wps="http://schemas.microsoft.com/office/word/2010/wordprocessingShape" mc:Ignorable="w14 w15 w16se w16cid w16 w16cex w16sdtdh wp14">
+  <w:endnote w:type="separator" w:id="-1">
+    <w:p>
+      <w:r>
+        <w:separator/>
+      </w:r>
+    </w:p>
+  </w:endnote>
+  <w:endnote w:type="continuationSeparator" w:id="0">
+    <w:p>
+      <w:r>
+        <w:continuationSeparator/>
+      </w:r>
+    </w:p>
+  </w:endnote>
+</w:endnotes>
+</file>
+
+<file path=word/footnotes.xml><?xml version="1.0" encoding="utf-8"?>
+<w:footnotes xmlns:wpc="http://schemas.microsoft.com/office/word/2010/wordprocessingCanvas" xmlns:cx="http://schemas.microsoft.com/office/drawing/2014/chartex" xmlns:cx1="http://schemas.microsoft.com/office/drawing/2015/9/8/chartex" xmlns:cx2="http://schemas.microsoft.com/office/drawing/2015/10/21/chartex" xmlns:cx3="http://schemas.microsoft.com/office/drawing/2016/5/9/chartex" xmlns:cx4="http://schemas.microsoft.com/office/drawing/2016/5/10/chartex" xmlns:cx5="http://schemas.microsoft.com/office/drawing/2016/5/11/chartex" xmlns:cx6="http://schemas.microsoft.com/office/drawing/2016/5/12/chartex" xmlns:cx7="http://schemas.microsoft.com/office/drawing/2016/5/13/chartex" xmlns:cx8="http://schemas.microsoft.com/office/drawing/2016/5/14/chartex" xmlns:mc="http://schemas.openxmlformats.org/markup-compatibility/2006" xmlns:aink="http://schemas.microsoft.com/office/drawing/2016/ink" xmlns:am3d="http://schemas.microsoft.com/office/drawing/2017/model3d" xmlns:o="urn:schemas-microsoft-com:office:office" xmlns:r="http://schemas.openxmlformats.org/officeDocument/2006/relationships" xmlns:m="http://schemas.openxmlformats.org/officeDocument/2006/math" xmlns:v="urn:schemas-microsoft-com:vml" xmlns:wp14="http://schemas.microsoft.com/office/word/2010/wordprocessingDrawing" xmlns:wp="http://schemas.openxmlformats.org/drawingml/2006/wordprocessingDrawing" xmlns:w10="urn:schemas-microsoft-com:office:word" xmlns:w="http://schemas.openxmlformats.org/wordprocessingml/2006/main" xmlns:w14="http://schemas.microsoft.com/office/word/2010/wordml" xmlns:w15="http://schemas.microsoft.com/office/word/2012/wordml" xmlns:w16cex="http://schemas.microsoft.com/office/word/2018/wordml/cex" xmlns:w16cid="http://schemas.microsoft.com/office/word/2016/wordml/cid" xmlns:w16="http://schemas.microsoft.com/office/word/2018/wordml" xmlns:w16sdtdh="http://schemas.microsoft.com/office/word/2020/wordml/sdtdatahash" xmlns:w16se="http://schemas.microsoft.com/office/word/2015/wordml/symex" xmlns:wpg="http://schemas.microsoft.com/office/word/2010/wordprocessingGroup" xmlns:wpi="http://schemas.microsoft.com/office/word/2010/wordprocessingInk" xmlns:wne="http://schemas.microsoft.com/office/word/2006/wordml" xmlns:wps="http://schemas.microsoft.com/office/word/2010/wordprocessingShape" mc:Ignorable="w14 w15 w16se w16cid w16 w16cex w16sdtdh wp14">
+  <w:footnote w:type="separator" w:id="-1">
+    <w:p>
+      <w:r>
+        <w:separator/>
+      </w:r>
+    </w:p>
+  </w:footnote>
+  <w:footnote w:type="continuationSeparator" w:id="0">
+    <w:p>
+      <w:r>
+        <w:continuationSeparator/>
+      </w:r>
+    </w:p>
+  </w:footnote>
+</w:footnotes>
 </file>
 
 <file path=word/styles.xml><?xml version="1.0" encoding="utf-8"?>
@@ -5422,6 +5560,71 @@
       </w:tblBorders>
     </w:tblPr>
   </w:style>
+  <w:style w:type="paragraph" w:styleId="a4">
+    <w:name w:val="header"/>
+    <w:basedOn w:val="a"/>
+    <w:link w:val="a5"/>
+    <w:uiPriority w:val="99"/>
+    <w:unhideWhenUsed/>
+    <w:rsid w:val="009B3EE1"/>
+    <w:pPr>
+      <w:pBdr>
+        <w:bottom w:val="single" w:sz="6" w:space="1" w:color="auto"/>
+      </w:pBdr>
+      <w:tabs>
+        <w:tab w:val="center" w:pos="4153"/>
+        <w:tab w:val="right" w:pos="8306"/>
+      </w:tabs>
+      <w:snapToGrid w:val="0"/>
+      <w:jc w:val="center"/>
+    </w:pPr>
+    <w:rPr>
+      <w:sz w:val="18"/>
+      <w:szCs w:val="18"/>
+    </w:rPr>
+  </w:style>
+  <w:style w:type="character" w:customStyle="1" w:styleId="a5">
+    <w:name w:val="页眉 字符"/>
+    <w:basedOn w:val="a0"/>
+    <w:link w:val="a4"/>
+    <w:uiPriority w:val="99"/>
+    <w:rsid w:val="009B3EE1"/>
+    <w:rPr>
+      <w:sz w:val="18"/>
+      <w:szCs w:val="18"/>
+    </w:rPr>
+  </w:style>
+  <w:style w:type="paragraph" w:styleId="a6">
+    <w:name w:val="footer"/>
+    <w:basedOn w:val="a"/>
+    <w:link w:val="a7"/>
+    <w:uiPriority w:val="99"/>
+    <w:unhideWhenUsed/>
+    <w:rsid w:val="009B3EE1"/>
+    <w:pPr>
+      <w:tabs>
+        <w:tab w:val="center" w:pos="4153"/>
+        <w:tab w:val="right" w:pos="8306"/>
+      </w:tabs>
+      <w:snapToGrid w:val="0"/>
+      <w:jc w:val="left"/>
+    </w:pPr>
+    <w:rPr>
+      <w:sz w:val="18"/>
+      <w:szCs w:val="18"/>
+    </w:rPr>
+  </w:style>
+  <w:style w:type="character" w:customStyle="1" w:styleId="a7">
+    <w:name w:val="页脚 字符"/>
+    <w:basedOn w:val="a0"/>
+    <w:link w:val="a6"/>
+    <w:uiPriority w:val="99"/>
+    <w:rsid w:val="009B3EE1"/>
+    <w:rPr>
+      <w:sz w:val="18"/>
+      <w:szCs w:val="18"/>
+    </w:rPr>
+  </w:style>
 </w:styles>
 </file>
 

</xml_diff>